<commit_message>
update: format lại các tài liệu api (drug, auth, inventory và supplier service)
</commit_message>
<xml_diff>
--- a/auth-service/document/API_DOCUMENTATION.docx
+++ b/auth-service/document/API_DOCUMENTATION.docx
@@ -306,15 +306,76 @@
               <w:jc w:val="left"/>
             </w:pPr>
             <w:r>
-              <w:t>json{ </w:t>
+              <w:t>Json</w:t>
+            </w:r>
+          </w:p>
+          <w:p>
+            <w:pPr>
+              <w:pStyle w:val="24"/>
+              <w:jc w:val="left"/>
+            </w:pPr>
+            <w:r>
+              <w:t>{ </w:t>
             </w:r>
             <w:r>
               <w:br w:type="textWrapping"/>
             </w:r>
-            <w:bookmarkStart w:id="15" w:name="_GoBack"/>
-            <w:bookmarkEnd w:id="15"/>
-            <w:r>
-              <w:t> “tenDangNhap”: “string”,  “matKhau”: “string”,  “hoTen”: “string”,  “email”: “string”,  “soDienThoai”: “string”,  “vaiTro”: “string”}</w:t>
+            <w:r>
+              <w:t> “tenDangNhap”: “string”,  </w:t>
+            </w:r>
+          </w:p>
+          <w:p>
+            <w:pPr>
+              <w:pStyle w:val="24"/>
+              <w:jc w:val="left"/>
+            </w:pPr>
+            <w:r>
+              <w:t>“matKhau”: “string”,  </w:t>
+            </w:r>
+          </w:p>
+          <w:p>
+            <w:pPr>
+              <w:pStyle w:val="24"/>
+              <w:jc w:val="left"/>
+            </w:pPr>
+            <w:r>
+              <w:t>“hoTen”: “string”,  </w:t>
+            </w:r>
+          </w:p>
+          <w:p>
+            <w:pPr>
+              <w:pStyle w:val="24"/>
+              <w:jc w:val="left"/>
+            </w:pPr>
+            <w:r>
+              <w:t>“email”: “string”,  </w:t>
+            </w:r>
+          </w:p>
+          <w:p>
+            <w:pPr>
+              <w:pStyle w:val="24"/>
+              <w:jc w:val="left"/>
+            </w:pPr>
+            <w:r>
+              <w:t>“soDienThoai”: “string”,  </w:t>
+            </w:r>
+          </w:p>
+          <w:p>
+            <w:pPr>
+              <w:pStyle w:val="24"/>
+              <w:jc w:val="left"/>
+            </w:pPr>
+            <w:r>
+              <w:t>“vaiTro”: “string”</w:t>
+            </w:r>
+          </w:p>
+          <w:p>
+            <w:pPr>
+              <w:pStyle w:val="24"/>
+              <w:jc w:val="left"/>
+            </w:pPr>
+            <w:r>
+              <w:t>}</w:t>
             </w:r>
           </w:p>
         </w:tc>
@@ -359,6 +420,16 @@
             <w:r>
               <w:t xml:space="preserve"> 200 OK</w:t>
             </w:r>
+          </w:p>
+          <w:p>
+            <w:pPr>
+              <w:pStyle w:val="24"/>
+              <w:jc w:val="left"/>
+              <w:rPr>
+                <w:b/>
+                <w:bCs/>
+              </w:rPr>
+            </w:pPr>
             <w:r>
               <w:rPr>
                 <w:b/>
@@ -366,8 +437,79 @@
               </w:rPr>
               <w:t>Content:</w:t>
             </w:r>
-            <w:r>
-              <w:t>json{  “success”: true,  “message”: “Đăng ký thành công”,  “data”: {    “token”: “eyJhbGciOiJIUzI1NiIsInR5cCI6IkpXVCJ9…”  }}</w:t>
+          </w:p>
+          <w:p>
+            <w:pPr>
+              <w:pStyle w:val="24"/>
+              <w:jc w:val="left"/>
+            </w:pPr>
+            <w:r>
+              <w:t>Json</w:t>
+            </w:r>
+          </w:p>
+          <w:p>
+            <w:pPr>
+              <w:pStyle w:val="24"/>
+              <w:jc w:val="left"/>
+            </w:pPr>
+            <w:r>
+              <w:t>{  </w:t>
+            </w:r>
+          </w:p>
+          <w:p>
+            <w:pPr>
+              <w:pStyle w:val="24"/>
+              <w:jc w:val="left"/>
+            </w:pPr>
+            <w:r>
+              <w:t>“success”: true, </w:t>
+            </w:r>
+          </w:p>
+          <w:p>
+            <w:pPr>
+              <w:pStyle w:val="24"/>
+              <w:jc w:val="left"/>
+            </w:pPr>
+            <w:r>
+              <w:t> “message”: “Đăng ký thành công”,  </w:t>
+            </w:r>
+          </w:p>
+          <w:p>
+            <w:pPr>
+              <w:pStyle w:val="24"/>
+              <w:jc w:val="left"/>
+            </w:pPr>
+            <w:r>
+              <w:t>“data”: {    </w:t>
+            </w:r>
+          </w:p>
+          <w:p>
+            <w:pPr>
+              <w:pStyle w:val="24"/>
+              <w:ind w:firstLine="360" w:firstLineChars="150"/>
+              <w:jc w:val="left"/>
+            </w:pPr>
+            <w:r>
+              <w:t>“token”:“eyJhbGciOiJIUzI1NiIsInR5cCI6IkpXVCJ9…”  </w:t>
+            </w:r>
+          </w:p>
+          <w:p>
+            <w:pPr>
+              <w:pStyle w:val="24"/>
+              <w:ind w:firstLine="360" w:firstLineChars="150"/>
+              <w:jc w:val="left"/>
+            </w:pPr>
+            <w:r>
+              <w:t>}</w:t>
+            </w:r>
+          </w:p>
+          <w:p>
+            <w:pPr>
+              <w:pStyle w:val="24"/>
+              <w:jc w:val="left"/>
+            </w:pPr>
+            <w:r>
+              <w:t>}</w:t>
             </w:r>
           </w:p>
         </w:tc>
@@ -412,6 +554,12 @@
             <w:r>
               <w:t xml:space="preserve"> 400 BAD REQUEST - Validation error</w:t>
             </w:r>
+          </w:p>
+          <w:p>
+            <w:pPr>
+              <w:pStyle w:val="24"/>
+              <w:jc w:val="left"/>
+            </w:pPr>
             <w:r>
               <w:rPr>
                 <w:b/>
@@ -492,7 +640,7 @@
               <w:jc w:val="left"/>
             </w:pPr>
             <w:r>
-              <w:t>Không yêu cầu authentication. VaiTro có thể là: ADMIN, MANAGER, USER, STAFF</w:t>
+              <w:t>Không yêu cầu authentication. VaiTro có thể là: ADMIN, MANAGER, STAFF</w:t>
             </w:r>
           </w:p>
         </w:tc>
@@ -764,7 +912,43 @@
               <w:jc w:val="left"/>
             </w:pPr>
             <w:r>
-              <w:t>json{  “tenDangNhap”: “string”,  “matKhau”: “string”}</w:t>
+              <w:t>Json</w:t>
+            </w:r>
+          </w:p>
+          <w:p>
+            <w:pPr>
+              <w:pStyle w:val="24"/>
+              <w:jc w:val="left"/>
+            </w:pPr>
+            <w:r>
+              <w:t>{  </w:t>
+            </w:r>
+          </w:p>
+          <w:p>
+            <w:pPr>
+              <w:pStyle w:val="24"/>
+              <w:jc w:val="left"/>
+            </w:pPr>
+            <w:r>
+              <w:t>“tenDangNhap”: “string”,  </w:t>
+            </w:r>
+          </w:p>
+          <w:p>
+            <w:pPr>
+              <w:pStyle w:val="24"/>
+              <w:jc w:val="left"/>
+            </w:pPr>
+            <w:r>
+              <w:t>“matKhau”: “string”</w:t>
+            </w:r>
+          </w:p>
+          <w:p>
+            <w:pPr>
+              <w:pStyle w:val="24"/>
+              <w:jc w:val="left"/>
+            </w:pPr>
+            <w:r>
+              <w:t>}</w:t>
             </w:r>
           </w:p>
         </w:tc>
@@ -809,6 +993,16 @@
             <w:r>
               <w:t xml:space="preserve"> 200 OK</w:t>
             </w:r>
+          </w:p>
+          <w:p>
+            <w:pPr>
+              <w:pStyle w:val="24"/>
+              <w:jc w:val="left"/>
+              <w:rPr>
+                <w:b/>
+                <w:bCs/>
+              </w:rPr>
+            </w:pPr>
             <w:r>
               <w:rPr>
                 <w:b/>
@@ -816,8 +1010,79 @@
               </w:rPr>
               <w:t>Content:</w:t>
             </w:r>
-            <w:r>
-              <w:t>json{  “success”: true,  “message”: “Đăng nhập thành công”,  “data”: {    “token”: “eyJhbGciOiJIUzI1NiIsInR5cCI6IkpXVCJ9…”  }}</w:t>
+          </w:p>
+          <w:p>
+            <w:pPr>
+              <w:pStyle w:val="24"/>
+              <w:jc w:val="left"/>
+            </w:pPr>
+            <w:r>
+              <w:t>Json</w:t>
+            </w:r>
+          </w:p>
+          <w:p>
+            <w:pPr>
+              <w:pStyle w:val="24"/>
+              <w:jc w:val="left"/>
+            </w:pPr>
+            <w:r>
+              <w:t>{ </w:t>
+            </w:r>
+          </w:p>
+          <w:p>
+            <w:pPr>
+              <w:pStyle w:val="24"/>
+              <w:jc w:val="left"/>
+            </w:pPr>
+            <w:r>
+              <w:t> “success”: true,  </w:t>
+            </w:r>
+          </w:p>
+          <w:p>
+            <w:pPr>
+              <w:pStyle w:val="24"/>
+              <w:jc w:val="left"/>
+            </w:pPr>
+            <w:r>
+              <w:t>“message”: “Đăng nhập thành công”, </w:t>
+            </w:r>
+          </w:p>
+          <w:p>
+            <w:pPr>
+              <w:pStyle w:val="24"/>
+              <w:jc w:val="left"/>
+            </w:pPr>
+            <w:r>
+              <w:t> “data”: {    </w:t>
+            </w:r>
+          </w:p>
+          <w:p>
+            <w:pPr>
+              <w:pStyle w:val="24"/>
+              <w:ind w:firstLine="360" w:firstLineChars="150"/>
+              <w:jc w:val="left"/>
+            </w:pPr>
+            <w:r>
+              <w:t>“token”:“eyJhbGciOiJIUzI1NiIsInR5cCI6IkpXVCJ9…” </w:t>
+            </w:r>
+          </w:p>
+          <w:p>
+            <w:pPr>
+              <w:pStyle w:val="24"/>
+              <w:ind w:firstLine="360" w:firstLineChars="150"/>
+              <w:jc w:val="left"/>
+            </w:pPr>
+            <w:r>
+              <w:t>}</w:t>
+            </w:r>
+          </w:p>
+          <w:p>
+            <w:pPr>
+              <w:pStyle w:val="24"/>
+              <w:jc w:val="left"/>
+            </w:pPr>
+            <w:r>
+              <w:t>}</w:t>
             </w:r>
           </w:p>
         </w:tc>
@@ -862,6 +1127,12 @@
             <w:r>
               <w:t xml:space="preserve"> 400 BAD REQUEST - Validation error</w:t>
             </w:r>
+          </w:p>
+          <w:p>
+            <w:pPr>
+              <w:pStyle w:val="24"/>
+              <w:jc w:val="left"/>
+            </w:pPr>
             <w:r>
               <w:rPr>
                 <w:b/>
@@ -1259,6 +1530,16 @@
             <w:r>
               <w:t xml:space="preserve"> 200 OK</w:t>
             </w:r>
+          </w:p>
+          <w:p>
+            <w:pPr>
+              <w:pStyle w:val="24"/>
+              <w:jc w:val="left"/>
+              <w:rPr>
+                <w:b/>
+                <w:bCs/>
+              </w:rPr>
+            </w:pPr>
             <w:r>
               <w:rPr>
                 <w:b/>
@@ -1266,8 +1547,129 @@
               </w:rPr>
               <w:t>Content:</w:t>
             </w:r>
-            <w:r>
-              <w:t>json{  “success”: true,  “message”: “Token hợp lệ”,  “data”: {    “maNguoiDung”: “string”,    “tenDangNhap”: “string”,    “hoTen”: “string”,    “email”: “string”,    “soDienThoai”: “string”,    “vaiTro”: “string”  }}</w:t>
+          </w:p>
+          <w:p>
+            <w:pPr>
+              <w:pStyle w:val="24"/>
+              <w:jc w:val="left"/>
+            </w:pPr>
+            <w:r>
+              <w:t>Json</w:t>
+            </w:r>
+          </w:p>
+          <w:p>
+            <w:pPr>
+              <w:pStyle w:val="24"/>
+              <w:jc w:val="left"/>
+            </w:pPr>
+            <w:r>
+              <w:t>{ </w:t>
+            </w:r>
+          </w:p>
+          <w:p>
+            <w:pPr>
+              <w:pStyle w:val="24"/>
+              <w:jc w:val="left"/>
+            </w:pPr>
+            <w:r>
+              <w:t> “success”: true,  </w:t>
+            </w:r>
+          </w:p>
+          <w:p>
+            <w:pPr>
+              <w:pStyle w:val="24"/>
+              <w:jc w:val="left"/>
+            </w:pPr>
+            <w:r>
+              <w:t>“message”: “Token hợp lệ”,  </w:t>
+            </w:r>
+          </w:p>
+          <w:p>
+            <w:pPr>
+              <w:pStyle w:val="24"/>
+              <w:jc w:val="left"/>
+            </w:pPr>
+            <w:r>
+              <w:t>“data”: {   </w:t>
+            </w:r>
+          </w:p>
+          <w:p>
+            <w:pPr>
+              <w:pStyle w:val="24"/>
+              <w:ind w:firstLine="360" w:firstLineChars="150"/>
+              <w:jc w:val="left"/>
+            </w:pPr>
+            <w:r>
+              <w:t> “maNguoiDung”:“string”,   </w:t>
+            </w:r>
+          </w:p>
+          <w:p>
+            <w:pPr>
+              <w:pStyle w:val="24"/>
+              <w:ind w:firstLine="360" w:firstLineChars="150"/>
+              <w:jc w:val="left"/>
+            </w:pPr>
+            <w:r>
+              <w:t> “tenDangNhap”: “string”,    </w:t>
+            </w:r>
+          </w:p>
+          <w:p>
+            <w:pPr>
+              <w:pStyle w:val="24"/>
+              <w:ind w:firstLine="360" w:firstLineChars="150"/>
+              <w:jc w:val="left"/>
+            </w:pPr>
+            <w:r>
+              <w:t>“hoTen”: “string”,    </w:t>
+            </w:r>
+          </w:p>
+          <w:p>
+            <w:pPr>
+              <w:pStyle w:val="24"/>
+              <w:ind w:firstLine="360" w:firstLineChars="150"/>
+              <w:jc w:val="left"/>
+            </w:pPr>
+            <w:r>
+              <w:t>“email”: “string”,   </w:t>
+            </w:r>
+          </w:p>
+          <w:p>
+            <w:pPr>
+              <w:pStyle w:val="24"/>
+              <w:ind w:firstLine="360" w:firstLineChars="150"/>
+              <w:jc w:val="left"/>
+            </w:pPr>
+            <w:r>
+              <w:t> “soDienThoai”: “string”,    </w:t>
+            </w:r>
+          </w:p>
+          <w:p>
+            <w:pPr>
+              <w:pStyle w:val="24"/>
+              <w:ind w:firstLine="360" w:firstLineChars="150"/>
+              <w:jc w:val="left"/>
+            </w:pPr>
+            <w:r>
+              <w:t>“vaiTro”: “string” </w:t>
+            </w:r>
+          </w:p>
+          <w:p>
+            <w:pPr>
+              <w:pStyle w:val="24"/>
+              <w:ind w:firstLine="240" w:firstLineChars="100"/>
+              <w:jc w:val="left"/>
+            </w:pPr>
+            <w:r>
+              <w:t> }</w:t>
+            </w:r>
+          </w:p>
+          <w:p>
+            <w:pPr>
+              <w:pStyle w:val="24"/>
+              <w:jc w:val="left"/>
+            </w:pPr>
+            <w:r>
+              <w:t>}</w:t>
             </w:r>
           </w:p>
         </w:tc>
@@ -1312,6 +1714,12 @@
             <w:r>
               <w:t xml:space="preserve"> 400 BAD REQUEST - Token không hợp lệ</w:t>
             </w:r>
+          </w:p>
+          <w:p>
+            <w:pPr>
+              <w:pStyle w:val="24"/>
+              <w:jc w:val="left"/>
+            </w:pPr>
             <w:r>
               <w:rPr>
                 <w:b/>
@@ -1709,6 +2117,16 @@
             <w:r>
               <w:t xml:space="preserve"> 200 OK</w:t>
             </w:r>
+          </w:p>
+          <w:p>
+            <w:pPr>
+              <w:pStyle w:val="24"/>
+              <w:jc w:val="left"/>
+              <w:rPr>
+                <w:b/>
+                <w:bCs/>
+              </w:rPr>
+            </w:pPr>
             <w:r>
               <w:rPr>
                 <w:b/>
@@ -1716,8 +2134,129 @@
               </w:rPr>
               <w:t>Content:</w:t>
             </w:r>
-            <w:r>
-              <w:t>json{  “success”: true,  “message”: “Token hợp lệ”,  “data”: {    “maNguoiDung”: “string”,    “tenDangNhap”: “string”,    “hoTen”: “string”,    “email”: “string”,    “soDienThoai”: “string”,    “vaiTro”: “string”  }}</w:t>
+          </w:p>
+          <w:p>
+            <w:pPr>
+              <w:pStyle w:val="24"/>
+              <w:jc w:val="left"/>
+            </w:pPr>
+            <w:r>
+              <w:t>Json</w:t>
+            </w:r>
+          </w:p>
+          <w:p>
+            <w:pPr>
+              <w:pStyle w:val="24"/>
+              <w:jc w:val="left"/>
+            </w:pPr>
+            <w:r>
+              <w:t>{  </w:t>
+            </w:r>
+          </w:p>
+          <w:p>
+            <w:pPr>
+              <w:pStyle w:val="24"/>
+              <w:jc w:val="left"/>
+            </w:pPr>
+            <w:r>
+              <w:t>“success”: true, </w:t>
+            </w:r>
+          </w:p>
+          <w:p>
+            <w:pPr>
+              <w:pStyle w:val="24"/>
+              <w:jc w:val="left"/>
+            </w:pPr>
+            <w:r>
+              <w:t> “message”: “Token hợp lệ”,  </w:t>
+            </w:r>
+          </w:p>
+          <w:p>
+            <w:pPr>
+              <w:pStyle w:val="24"/>
+              <w:jc w:val="left"/>
+            </w:pPr>
+            <w:r>
+              <w:t>“data”: {    </w:t>
+            </w:r>
+          </w:p>
+          <w:p>
+            <w:pPr>
+              <w:pStyle w:val="24"/>
+              <w:ind w:firstLine="360" w:firstLineChars="150"/>
+              <w:jc w:val="left"/>
+            </w:pPr>
+            <w:r>
+              <w:t>“maNguoiDung”:“string”,    </w:t>
+            </w:r>
+          </w:p>
+          <w:p>
+            <w:pPr>
+              <w:pStyle w:val="24"/>
+              <w:ind w:firstLine="360" w:firstLineChars="150"/>
+              <w:jc w:val="left"/>
+            </w:pPr>
+            <w:r>
+              <w:t>“tenDangNhap”: “string”,    </w:t>
+            </w:r>
+          </w:p>
+          <w:p>
+            <w:pPr>
+              <w:pStyle w:val="24"/>
+              <w:ind w:firstLine="360" w:firstLineChars="150"/>
+              <w:jc w:val="left"/>
+            </w:pPr>
+            <w:r>
+              <w:t>“hoTen”: “string”,    </w:t>
+            </w:r>
+          </w:p>
+          <w:p>
+            <w:pPr>
+              <w:pStyle w:val="24"/>
+              <w:ind w:firstLine="360" w:firstLineChars="150"/>
+              <w:jc w:val="left"/>
+            </w:pPr>
+            <w:r>
+              <w:t>“email”: “string”,  </w:t>
+            </w:r>
+          </w:p>
+          <w:p>
+            <w:pPr>
+              <w:pStyle w:val="24"/>
+              <w:ind w:firstLine="360" w:firstLineChars="150"/>
+              <w:jc w:val="left"/>
+            </w:pPr>
+            <w:r>
+              <w:t> “soDienThoai”: “string”,   </w:t>
+            </w:r>
+          </w:p>
+          <w:p>
+            <w:pPr>
+              <w:pStyle w:val="24"/>
+              <w:ind w:firstLine="360" w:firstLineChars="150"/>
+              <w:jc w:val="left"/>
+            </w:pPr>
+            <w:r>
+              <w:t> “vaiTro”: “string”  </w:t>
+            </w:r>
+          </w:p>
+          <w:p>
+            <w:pPr>
+              <w:pStyle w:val="24"/>
+              <w:ind w:firstLine="360" w:firstLineChars="150"/>
+              <w:jc w:val="left"/>
+            </w:pPr>
+            <w:r>
+              <w:t>}</w:t>
+            </w:r>
+          </w:p>
+          <w:p>
+            <w:pPr>
+              <w:pStyle w:val="24"/>
+              <w:jc w:val="left"/>
+            </w:pPr>
+            <w:r>
+              <w:t>}</w:t>
             </w:r>
           </w:p>
         </w:tc>
@@ -1762,6 +2301,12 @@
             <w:r>
               <w:t xml:space="preserve"> 400 BAD REQUEST - Token không hợp lệ</w:t>
             </w:r>
+          </w:p>
+          <w:p>
+            <w:pPr>
+              <w:pStyle w:val="24"/>
+              <w:jc w:val="left"/>
+            </w:pPr>
             <w:r>
               <w:rPr>
                 <w:b/>
@@ -2159,6 +2704,16 @@
             <w:r>
               <w:t xml:space="preserve"> 200 OK</w:t>
             </w:r>
+          </w:p>
+          <w:p>
+            <w:pPr>
+              <w:pStyle w:val="24"/>
+              <w:jc w:val="left"/>
+              <w:rPr>
+                <w:b/>
+                <w:bCs/>
+              </w:rPr>
+            </w:pPr>
             <w:r>
               <w:rPr>
                 <w:b/>
@@ -2166,8 +2721,151 @@
               </w:rPr>
               <w:t>Content:</w:t>
             </w:r>
-            <w:r>
-              <w:t>json{  “success”: true,  “message”: “Lấy thông tin người dùng thành công”,  “data”: {    “maNguoiDung”: “ND001”,    “tenDangNhap”: “admin”,    “hoTen”: “Nguyễn Văn A”,    “email”: “admin@example.com”,    “soDienThoai”: “0901234567”,    “vaiTro”: “ADMIN”  }}</w:t>
+          </w:p>
+          <w:p>
+            <w:pPr>
+              <w:pStyle w:val="24"/>
+              <w:jc w:val="left"/>
+            </w:pPr>
+            <w:r>
+              <w:t>Json</w:t>
+            </w:r>
+          </w:p>
+          <w:p>
+            <w:pPr>
+              <w:pStyle w:val="24"/>
+              <w:jc w:val="left"/>
+            </w:pPr>
+            <w:bookmarkStart w:id="15" w:name="_GoBack"/>
+            <w:bookmarkEnd w:id="15"/>
+            <w:r>
+              <w:t>{  </w:t>
+            </w:r>
+          </w:p>
+          <w:p>
+            <w:pPr>
+              <w:pStyle w:val="24"/>
+              <w:jc w:val="left"/>
+            </w:pPr>
+            <w:r>
+              <w:t>“success”: true,  </w:t>
+            </w:r>
+          </w:p>
+          <w:p>
+            <w:pPr>
+              <w:pStyle w:val="24"/>
+              <w:jc w:val="left"/>
+            </w:pPr>
+            <w:r>
+              <w:t>“message”: “Lấy thông tin người dùng thành công”,  </w:t>
+            </w:r>
+          </w:p>
+          <w:p>
+            <w:pPr>
+              <w:pStyle w:val="24"/>
+              <w:jc w:val="left"/>
+            </w:pPr>
+            <w:r>
+              <w:t>“data”: {   </w:t>
+            </w:r>
+          </w:p>
+          <w:p>
+            <w:pPr>
+              <w:pStyle w:val="24"/>
+              <w:ind w:firstLine="360" w:firstLineChars="150"/>
+              <w:jc w:val="left"/>
+            </w:pPr>
+            <w:r>
+              <w:t>“</w:t>
+            </w:r>
+            <w:r>
+              <w:rPr>
+                <w:rFonts w:hint="default"/>
+                <w:lang w:val="en-US"/>
+              </w:rPr>
+              <w:t>maNV</w:t>
+            </w:r>
+            <w:r>
+              <w:t>”:“ND001”,    </w:t>
+            </w:r>
+          </w:p>
+          <w:p>
+            <w:pPr>
+              <w:pStyle w:val="24"/>
+              <w:ind w:firstLine="360" w:firstLineChars="150"/>
+              <w:jc w:val="left"/>
+            </w:pPr>
+            <w:r>
+              <w:t>“tenDangNhap”: “admin”,    </w:t>
+            </w:r>
+          </w:p>
+          <w:p>
+            <w:pPr>
+              <w:pStyle w:val="24"/>
+              <w:ind w:firstLine="360" w:firstLineChars="150"/>
+              <w:jc w:val="left"/>
+            </w:pPr>
+            <w:r>
+              <w:t>“hoTen”: “Nguyễn Văn A”, </w:t>
+            </w:r>
+          </w:p>
+          <w:p>
+            <w:pPr>
+              <w:pStyle w:val="24"/>
+              <w:ind w:firstLine="360" w:firstLineChars="150"/>
+              <w:jc w:val="left"/>
+            </w:pPr>
+            <w:r>
+              <w:t> “</w:t>
+            </w:r>
+            <w:r>
+              <w:rPr>
+                <w:rFonts w:hint="default"/>
+                <w:lang w:val="en-US"/>
+              </w:rPr>
+              <w:t>trangThai</w:t>
+            </w:r>
+            <w:r>
+              <w:t>”:“</w:t>
+            </w:r>
+            <w:r>
+              <w:rPr>
+                <w:rFonts w:hint="default"/>
+                <w:lang w:val="en-US"/>
+              </w:rPr>
+              <w:t>ACTIVE</w:t>
+            </w:r>
+            <w:r>
+              <w:t>”,   </w:t>
+            </w:r>
+          </w:p>
+          <w:p>
+            <w:pPr>
+              <w:pStyle w:val="24"/>
+              <w:ind w:firstLine="360" w:firstLineChars="150"/>
+              <w:jc w:val="left"/>
+            </w:pPr>
+            <w:r>
+              <w:t> “vaiTro”: “ADMIN” </w:t>
+            </w:r>
+          </w:p>
+          <w:p>
+            <w:pPr>
+              <w:pStyle w:val="24"/>
+              <w:ind w:firstLine="360" w:firstLineChars="150"/>
+              <w:jc w:val="left"/>
+            </w:pPr>
+            <w:r>
+              <w:t> }</w:t>
+            </w:r>
+          </w:p>
+          <w:p>
+            <w:pPr>
+              <w:pStyle w:val="24"/>
+              <w:jc w:val="left"/>
+            </w:pPr>
+            <w:r>
+              <w:t>}</w:t>
             </w:r>
           </w:p>
         </w:tc>
@@ -3233,7 +3931,7 @@
     <w:lsdException w:unhideWhenUsed="0" w:uiPriority="0" w:semiHidden="0" w:name="header"/>
     <w:lsdException w:unhideWhenUsed="0" w:uiPriority="0" w:semiHidden="0" w:name="footer"/>
     <w:lsdException w:unhideWhenUsed="0" w:uiPriority="0" w:semiHidden="0" w:name="index heading"/>
-    <w:lsdException w:unhideWhenUsed="0" w:uiPriority="0" w:semiHidden="0" w:name="caption"/>
+    <w:lsdException w:qFormat="1" w:unhideWhenUsed="0" w:uiPriority="0" w:semiHidden="0" w:name="caption"/>
     <w:lsdException w:unhideWhenUsed="0" w:uiPriority="0" w:semiHidden="0" w:name="table of figures"/>
     <w:lsdException w:unhideWhenUsed="0" w:uiPriority="0" w:semiHidden="0" w:name="envelope address"/>
     <w:lsdException w:unhideWhenUsed="0" w:uiPriority="0" w:semiHidden="0" w:name="envelope return"/>
@@ -3284,7 +3982,7 @@
     <w:lsdException w:unhideWhenUsed="0" w:uiPriority="0" w:semiHidden="0" w:name="Body Text Indent 2"/>
     <w:lsdException w:unhideWhenUsed="0" w:uiPriority="0" w:semiHidden="0" w:name="Body Text Indent 3"/>
     <w:lsdException w:qFormat="1" w:uiPriority="9" w:semiHidden="0" w:name="Block Text"/>
-    <w:lsdException w:unhideWhenUsed="0" w:uiPriority="0" w:semiHidden="0" w:name="Hyperlink"/>
+    <w:lsdException w:qFormat="1" w:unhideWhenUsed="0" w:uiPriority="0" w:semiHidden="0" w:name="Hyperlink"/>
     <w:lsdException w:unhideWhenUsed="0" w:uiPriority="0" w:semiHidden="0" w:name="FollowedHyperlink"/>
     <w:lsdException w:unhideWhenUsed="0" w:uiPriority="0" w:semiHidden="0" w:name="Strong"/>
     <w:lsdException w:unhideWhenUsed="0" w:uiPriority="0" w:semiHidden="0" w:name="Emphasis"/>
@@ -3694,6 +4392,7 @@
   <w:style w:type="paragraph" w:styleId="15">
     <w:name w:val="caption"/>
     <w:basedOn w:val="1"/>
+    <w:qFormat/>
     <w:uiPriority w:val="0"/>
     <w:pPr>
       <w:spacing w:before="0" w:after="120"/>
@@ -3733,6 +4432,7 @@
     <w:name w:val="Body Text Char"/>
     <w:basedOn w:val="12"/>
     <w:link w:val="3"/>
+    <w:qFormat/>
     <w:uiPriority w:val="0"/>
   </w:style>
   <w:style w:type="paragraph" w:styleId="19">
@@ -3745,6 +4445,7 @@
   <w:style w:type="character" w:styleId="20">
     <w:name w:val="Hyperlink"/>
     <w:basedOn w:val="18"/>
+    <w:qFormat/>
     <w:uiPriority w:val="0"/>
     <w:rPr>
       <w:color w:val="4F81BD" w:themeColor="accent1"/>
@@ -3894,7 +4595,6 @@
       </w:tblCellMar>
     </w:tblPr>
     <w:tblStylePr w:type="firstRow">
-      <w:tblPr/>
       <w:tcPr>
         <w:tcBorders>
           <w:bottom w:val="single" w:color="auto" w:sz="0" w:space="0"/>
@@ -3921,11 +4621,13 @@
   <w:style w:type="paragraph" w:customStyle="1" w:styleId="32">
     <w:name w:val="Definition"/>
     <w:basedOn w:val="1"/>
+    <w:qFormat/>
     <w:uiPriority w:val="0"/>
   </w:style>
   <w:style w:type="paragraph" w:customStyle="1" w:styleId="33">
     <w:name w:val="Table Caption"/>
     <w:basedOn w:val="15"/>
+    <w:qFormat/>
     <w:uiPriority w:val="0"/>
     <w:pPr>
       <w:keepNext/>
@@ -3934,16 +4636,19 @@
   <w:style w:type="paragraph" w:customStyle="1" w:styleId="34">
     <w:name w:val="Image Caption"/>
     <w:basedOn w:val="15"/>
+    <w:qFormat/>
     <w:uiPriority w:val="0"/>
   </w:style>
   <w:style w:type="paragraph" w:customStyle="1" w:styleId="35">
     <w:name w:val="Figure"/>
     <w:basedOn w:val="1"/>
+    <w:qFormat/>
     <w:uiPriority w:val="0"/>
   </w:style>
   <w:style w:type="paragraph" w:customStyle="1" w:styleId="36">
     <w:name w:val="Captioned Figure"/>
     <w:basedOn w:val="35"/>
+    <w:qFormat/>
     <w:uiPriority w:val="0"/>
     <w:pPr>
       <w:keepNext/>
@@ -3973,6 +4678,7 @@
   <w:style w:type="character" w:customStyle="1" w:styleId="39">
     <w:name w:val="Section Number"/>
     <w:basedOn w:val="18"/>
+    <w:qFormat/>
     <w:uiPriority w:val="0"/>
   </w:style>
   <w:style w:type="paragraph" w:customStyle="1" w:styleId="40">
@@ -4006,6 +4712,7 @@
   <w:style w:type="character" w:customStyle="1" w:styleId="42">
     <w:name w:val="DataTypeTok"/>
     <w:basedOn w:val="37"/>
+    <w:qFormat/>
     <w:uiPriority w:val="0"/>
     <w:rPr>
       <w:color w:val="902000"/>
@@ -4032,6 +4739,7 @@
   <w:style w:type="character" w:customStyle="1" w:styleId="45">
     <w:name w:val="FloatTok"/>
     <w:basedOn w:val="37"/>
+    <w:qFormat/>
     <w:uiPriority w:val="0"/>
     <w:rPr>
       <w:color w:val="40A070"/>
@@ -4040,6 +4748,7 @@
   <w:style w:type="character" w:customStyle="1" w:styleId="46">
     <w:name w:val="ConstantTok"/>
     <w:basedOn w:val="37"/>
+    <w:qFormat/>
     <w:uiPriority w:val="0"/>
     <w:rPr>
       <w:color w:val="880000"/>
@@ -4048,6 +4757,7 @@
   <w:style w:type="character" w:customStyle="1" w:styleId="47">
     <w:name w:val="CharTok"/>
     <w:basedOn w:val="37"/>
+    <w:qFormat/>
     <w:uiPriority w:val="0"/>
     <w:rPr>
       <w:color w:val="4070A0"/>
@@ -4056,6 +4766,7 @@
   <w:style w:type="character" w:customStyle="1" w:styleId="48">
     <w:name w:val="SpecialCharTok"/>
     <w:basedOn w:val="37"/>
+    <w:qFormat/>
     <w:uiPriority w:val="0"/>
     <w:rPr>
       <w:color w:val="4070A0"/>
@@ -4064,6 +4775,7 @@
   <w:style w:type="character" w:customStyle="1" w:styleId="49">
     <w:name w:val="StringTok"/>
     <w:basedOn w:val="37"/>
+    <w:qFormat/>
     <w:uiPriority w:val="0"/>
     <w:rPr>
       <w:color w:val="4070A0"/>
@@ -4072,6 +4784,7 @@
   <w:style w:type="character" w:customStyle="1" w:styleId="50">
     <w:name w:val="VerbatimStringTok"/>
     <w:basedOn w:val="37"/>
+    <w:qFormat/>
     <w:uiPriority w:val="0"/>
     <w:rPr>
       <w:color w:val="4070A0"/>
@@ -4099,6 +4812,7 @@
   <w:style w:type="character" w:customStyle="1" w:styleId="53">
     <w:name w:val="CommentTok"/>
     <w:basedOn w:val="37"/>
+    <w:qFormat/>
     <w:uiPriority w:val="0"/>
     <w:rPr>
       <w:i/>
@@ -4108,6 +4822,7 @@
   <w:style w:type="character" w:customStyle="1" w:styleId="54">
     <w:name w:val="DocumentationTok"/>
     <w:basedOn w:val="37"/>
+    <w:qFormat/>
     <w:uiPriority w:val="0"/>
     <w:rPr>
       <w:i/>
@@ -4128,6 +4843,7 @@
   <w:style w:type="character" w:customStyle="1" w:styleId="56">
     <w:name w:val="CommentVarTok"/>
     <w:basedOn w:val="37"/>
+    <w:qFormat/>
     <w:uiPriority w:val="0"/>
     <w:rPr>
       <w:b/>
@@ -4147,6 +4863,7 @@
   <w:style w:type="character" w:customStyle="1" w:styleId="58">
     <w:name w:val="FunctionTok"/>
     <w:basedOn w:val="37"/>
+    <w:qFormat/>
     <w:uiPriority w:val="0"/>
     <w:rPr>
       <w:color w:val="06287E"/>
@@ -4164,6 +4881,7 @@
   <w:style w:type="character" w:customStyle="1" w:styleId="60">
     <w:name w:val="ControlFlowTok"/>
     <w:basedOn w:val="37"/>
+    <w:qFormat/>
     <w:uiPriority w:val="0"/>
     <w:rPr>
       <w:b/>
@@ -4182,6 +4900,7 @@
   <w:style w:type="character" w:customStyle="1" w:styleId="62">
     <w:name w:val="BuiltInTok"/>
     <w:basedOn w:val="37"/>
+    <w:qFormat/>
     <w:uiPriority w:val="0"/>
     <w:rPr>
       <w:color w:val="008000"/>
@@ -4190,11 +4909,13 @@
   <w:style w:type="character" w:customStyle="1" w:styleId="63">
     <w:name w:val="ExtensionTok"/>
     <w:basedOn w:val="37"/>
+    <w:qFormat/>
     <w:uiPriority w:val="0"/>
   </w:style>
   <w:style w:type="character" w:customStyle="1" w:styleId="64">
     <w:name w:val="PreprocessorTok"/>
     <w:basedOn w:val="37"/>
+    <w:qFormat/>
     <w:uiPriority w:val="0"/>
     <w:rPr>
       <w:color w:val="BC7A00"/>
@@ -4203,6 +4924,7 @@
   <w:style w:type="character" w:customStyle="1" w:styleId="65">
     <w:name w:val="AttributeTok"/>
     <w:basedOn w:val="37"/>
+    <w:qFormat/>
     <w:uiPriority w:val="0"/>
     <w:rPr>
       <w:color w:val="7D9029"/>
@@ -4211,6 +4933,7 @@
   <w:style w:type="character" w:customStyle="1" w:styleId="66">
     <w:name w:val="RegionMarkerTok"/>
     <w:basedOn w:val="37"/>
+    <w:qFormat/>
     <w:uiPriority w:val="0"/>
   </w:style>
   <w:style w:type="character" w:customStyle="1" w:styleId="67">
@@ -4238,6 +4961,7 @@
   <w:style w:type="character" w:customStyle="1" w:styleId="69">
     <w:name w:val="AlertTok"/>
     <w:basedOn w:val="37"/>
+    <w:qFormat/>
     <w:uiPriority w:val="0"/>
     <w:rPr>
       <w:b/>
@@ -4247,6 +4971,7 @@
   <w:style w:type="character" w:customStyle="1" w:styleId="70">
     <w:name w:val="ErrorTok"/>
     <w:basedOn w:val="37"/>
+    <w:qFormat/>
     <w:uiPriority w:val="0"/>
     <w:rPr>
       <w:b/>

</xml_diff>